<commit_message>
draft ensemble based done
</commit_message>
<xml_diff>
--- a/Dissertation/Draft.docx
+++ b/Dissertation/Draft.docx
@@ -25,17 +25,79 @@
           <w:i/>
         </w:rPr>
       </w:pPr>
-      <w:r>
-        <w:rPr>
-          <w:b/>
-          <w:i/>
-        </w:rPr>
-        <w:t>Hangi data’yi kullanmislar?</w:t>
-      </w:r>
-    </w:p>
-    <w:p>
-      <w:r>
-        <w:t xml:space="preserve">Bantal et al. used publicly available MESSIDOR database which includes 1200 images. In this database, there are 3 size of images which are 440 x 960, 2240 x 1488 and 2304 x 1536 pixels. In Messidor databse there also information of grading score provided. Every image graded from R0 to R3. With grade R0 means that the patient does not have DR. R1 and R2 are mild and severe cases and if a patient has R3 it means that this is a serious condition of DR. </w:t>
+      <w:proofErr w:type="spellStart"/>
+      <w:r>
+        <w:rPr>
+          <w:b/>
+          <w:i/>
+        </w:rPr>
+        <w:t>Hangi</w:t>
+      </w:r>
+      <w:proofErr w:type="spellEnd"/>
+      <w:r>
+        <w:rPr>
+          <w:b/>
+          <w:i/>
+        </w:rPr>
+        <w:t xml:space="preserve"> </w:t>
+      </w:r>
+      <w:proofErr w:type="spellStart"/>
+      <w:r>
+        <w:rPr>
+          <w:b/>
+          <w:i/>
+        </w:rPr>
+        <w:t>data’yi</w:t>
+      </w:r>
+      <w:proofErr w:type="spellEnd"/>
+      <w:r>
+        <w:rPr>
+          <w:b/>
+          <w:i/>
+        </w:rPr>
+        <w:t xml:space="preserve"> </w:t>
+      </w:r>
+      <w:proofErr w:type="spellStart"/>
+      <w:r>
+        <w:rPr>
+          <w:b/>
+          <w:i/>
+        </w:rPr>
+        <w:t>kullanmislar</w:t>
+      </w:r>
+      <w:proofErr w:type="spellEnd"/>
+      <w:r>
+        <w:rPr>
+          <w:b/>
+          <w:i/>
+        </w:rPr>
+        <w:t>?</w:t>
+      </w:r>
+    </w:p>
+    <w:p>
+      <w:proofErr w:type="spellStart"/>
+      <w:r>
+        <w:t>Bantal</w:t>
+      </w:r>
+      <w:proofErr w:type="spellEnd"/>
+      <w:r>
+        <w:t xml:space="preserve"> et al. used publicly available MESSIDOR database which includes 1200 images. In this database, there are 3 size of images which are 440 x 960, 2240 x 1488 and 2304 x 1536 pixels. In </w:t>
+      </w:r>
+      <w:proofErr w:type="spellStart"/>
+      <w:r>
+        <w:t>Messidor</w:t>
+      </w:r>
+      <w:proofErr w:type="spellEnd"/>
+      <w:r>
+        <w:t xml:space="preserve"> </w:t>
+      </w:r>
+      <w:proofErr w:type="spellStart"/>
+      <w:r>
+        <w:t>databse</w:t>
+      </w:r>
+      <w:proofErr w:type="spellEnd"/>
+      <w:r>
+        <w:t xml:space="preserve"> there also information of grading score provided. Every image graded from R0 to R3. With grade R0 means that the patient does not have DR. R1 and R2 are mild and severe cases and if a patient has R3 it means that this is a serious condition of DR. </w:t>
       </w:r>
     </w:p>
     <w:p>
@@ -67,12 +129,53 @@
           <w:i/>
         </w:rPr>
       </w:pPr>
-      <w:r>
-        <w:rPr>
-          <w:b/>
-          <w:i/>
-        </w:rPr>
-        <w:t>Hangi yontemleri uygulamislar?</w:t>
+      <w:proofErr w:type="spellStart"/>
+      <w:r>
+        <w:rPr>
+          <w:b/>
+          <w:i/>
+        </w:rPr>
+        <w:t>Hangi</w:t>
+      </w:r>
+      <w:proofErr w:type="spellEnd"/>
+      <w:r>
+        <w:rPr>
+          <w:b/>
+          <w:i/>
+        </w:rPr>
+        <w:t xml:space="preserve"> </w:t>
+      </w:r>
+      <w:proofErr w:type="spellStart"/>
+      <w:r>
+        <w:rPr>
+          <w:b/>
+          <w:i/>
+        </w:rPr>
+        <w:t>yontemleri</w:t>
+      </w:r>
+      <w:proofErr w:type="spellEnd"/>
+      <w:r>
+        <w:rPr>
+          <w:b/>
+          <w:i/>
+        </w:rPr>
+        <w:t xml:space="preserve"> </w:t>
+      </w:r>
+      <w:proofErr w:type="spellStart"/>
+      <w:r>
+        <w:rPr>
+          <w:b/>
+          <w:i/>
+        </w:rPr>
+        <w:t>uygulamislar</w:t>
+      </w:r>
+      <w:proofErr w:type="spellEnd"/>
+      <w:r>
+        <w:rPr>
+          <w:b/>
+          <w:i/>
+        </w:rPr>
+        <w:t>?</w:t>
       </w:r>
     </w:p>
     <w:p>
@@ -161,7 +264,15 @@
     <w:p/>
     <w:p>
       <w:r>
-        <w:t>For selecting ensembles several wel-known classifiers are trained. These classifiers are</w:t>
+        <w:t xml:space="preserve">For selecting ensembles several </w:t>
+      </w:r>
+      <w:proofErr w:type="spellStart"/>
+      <w:r>
+        <w:t>wel</w:t>
+      </w:r>
+      <w:proofErr w:type="spellEnd"/>
+      <w:r>
+        <w:t>-known classifiers are trained. These classifiers are</w:t>
       </w:r>
     </w:p>
     <w:p>
@@ -184,9 +295,11 @@
           <w:numId w:val="2"/>
         </w:numPr>
       </w:pPr>
+      <w:proofErr w:type="spellStart"/>
       <w:r>
         <w:t>kNN</w:t>
       </w:r>
+      <w:proofErr w:type="spellEnd"/>
     </w:p>
     <w:p>
       <w:pPr>
@@ -196,9 +309,11 @@
           <w:numId w:val="2"/>
         </w:numPr>
       </w:pPr>
+      <w:proofErr w:type="spellStart"/>
       <w:r>
         <w:t>AdaBoost</w:t>
       </w:r>
+      <w:proofErr w:type="spellEnd"/>
     </w:p>
     <w:p>
       <w:pPr>
@@ -295,7 +410,15 @@
     </w:p>
     <w:p>
       <w:r>
-        <w:t>X2-X7 represent the result of MA detection. Xi, i represents number of MAs at the confidence levels…….</w:t>
+        <w:t xml:space="preserve">X2-X7 represent the result of MA detection. Xi, </w:t>
+      </w:r>
+      <w:proofErr w:type="spellStart"/>
+      <w:r>
+        <w:t>i</w:t>
+      </w:r>
+      <w:proofErr w:type="spellEnd"/>
+      <w:r>
+        <w:t xml:space="preserve"> represents number of MAs at the confidence levels…….</w:t>
       </w:r>
     </w:p>
     <w:p>
@@ -316,14 +439,89 @@
     <w:p/>
     <w:p/>
     <w:p>
-      <w:r>
-        <w:t>Neyle test etmisler?</w:t>
-      </w:r>
-      <w:r>
-        <w:t xml:space="preserve"> S</w:t>
-      </w:r>
-      <w:r>
-        <w:t>onuclari neler?</w:t>
+      <w:pPr>
+        <w:rPr>
+          <w:b/>
+          <w:i/>
+        </w:rPr>
+      </w:pPr>
+      <w:proofErr w:type="spellStart"/>
+      <w:r>
+        <w:rPr>
+          <w:b/>
+          <w:i/>
+        </w:rPr>
+        <w:t>Neyle</w:t>
+      </w:r>
+      <w:proofErr w:type="spellEnd"/>
+      <w:r>
+        <w:rPr>
+          <w:b/>
+          <w:i/>
+        </w:rPr>
+        <w:t xml:space="preserve"> test </w:t>
+      </w:r>
+      <w:proofErr w:type="spellStart"/>
+      <w:r>
+        <w:rPr>
+          <w:b/>
+          <w:i/>
+        </w:rPr>
+        <w:t>etmisler</w:t>
+      </w:r>
+      <w:proofErr w:type="spellEnd"/>
+      <w:r>
+        <w:rPr>
+          <w:b/>
+          <w:i/>
+        </w:rPr>
+        <w:t>?</w:t>
+      </w:r>
+      <w:r>
+        <w:rPr>
+          <w:b/>
+          <w:i/>
+        </w:rPr>
+        <w:t xml:space="preserve"> </w:t>
+      </w:r>
+      <w:proofErr w:type="spellStart"/>
+      <w:r>
+        <w:rPr>
+          <w:b/>
+          <w:i/>
+        </w:rPr>
+        <w:t>S</w:t>
+      </w:r>
+      <w:r>
+        <w:rPr>
+          <w:b/>
+          <w:i/>
+        </w:rPr>
+        <w:t>onuclari</w:t>
+      </w:r>
+      <w:proofErr w:type="spellEnd"/>
+      <w:r>
+        <w:rPr>
+          <w:b/>
+          <w:i/>
+        </w:rPr>
+        <w:t xml:space="preserve"> </w:t>
+      </w:r>
+      <w:proofErr w:type="spellStart"/>
+      <w:r>
+        <w:rPr>
+          <w:b/>
+          <w:i/>
+        </w:rPr>
+        <w:t>neler</w:t>
+      </w:r>
+      <w:proofErr w:type="spellEnd"/>
+      <w:r>
+        <w:rPr>
+          <w:b/>
+          <w:i/>
+        </w:rPr>
+        <w:t>?</w:t>
       </w:r>
     </w:p>
     <w:p>
@@ -345,7 +543,15 @@
     <w:p/>
     <w:p>
       <w:r>
-        <w:t>To compare their results with others they have fitted Reciever Operating Characteristic curves to the results and calculated AUC using JROCFIR</w:t>
+        <w:t xml:space="preserve">To compare their results with others they have fitted </w:t>
+      </w:r>
+      <w:proofErr w:type="spellStart"/>
+      <w:r>
+        <w:t>Reciever</w:t>
+      </w:r>
+      <w:proofErr w:type="spellEnd"/>
+      <w:r>
+        <w:t xml:space="preserve"> Operating Characteristic curves to the results and calculated AUC using JROCFIR</w:t>
       </w:r>
       <w:r>
         <w:t>.</w:t>
@@ -369,12 +575,93 @@
     </w:p>
     <w:p>
       <w:r>
-        <w:t>R0 vs {R1, R2, R3}</w:t>
-      </w:r>
-    </w:p>
-    <w:p>
+        <w:t>R</w:t>
+      </w:r>
+      <w:r>
+        <w:rPr>
+          <w:vertAlign w:val="subscript"/>
+        </w:rPr>
+        <w:t>0</w:t>
+      </w:r>
+      <w:r>
+        <w:t xml:space="preserve"> vs {R</w:t>
+      </w:r>
+      <w:r>
+        <w:rPr>
+          <w:vertAlign w:val="subscript"/>
+        </w:rPr>
+        <w:t>1</w:t>
+      </w:r>
+      <w:r>
+        <w:t>, R</w:t>
+      </w:r>
+      <w:r>
+        <w:rPr>
+          <w:vertAlign w:val="subscript"/>
+        </w:rPr>
+        <w:t>2</w:t>
+      </w:r>
+      <w:r>
+        <w:t>, R</w:t>
+      </w:r>
+      <w:r>
+        <w:rPr>
+          <w:vertAlign w:val="subscript"/>
+        </w:rPr>
+        <w:t>3</w:t>
+      </w:r>
+      <w:r>
+        <w:t>} = No DR vs DR</w:t>
+      </w:r>
+    </w:p>
+    <w:p/>
+    <w:p>
+      <w:pPr>
+        <w:rPr>
+          <w:i/>
+        </w:rPr>
+      </w:pPr>
+      <w:r>
+        <w:t xml:space="preserve">For R0 vs R1 best performing ensemble achieved 94% Sensitivity, 90% Accuracy, 90% Specificity using backward search, output fusion strategy </w:t>
+      </w:r>
+      <w:proofErr w:type="spellStart"/>
+      <w:r>
+        <w:t>D</w:t>
+      </w:r>
+      <w:r>
+        <w:rPr>
+          <w:vertAlign w:val="subscript"/>
+        </w:rPr>
+        <w:t>avg</w:t>
+      </w:r>
+      <w:proofErr w:type="spellEnd"/>
+      <w:r>
+        <w:t xml:space="preserve"> and energy function </w:t>
+      </w:r>
+      <w:r>
+        <w:rPr>
+          <w:i/>
+        </w:rPr>
+        <w:t>Accuracy</w:t>
+      </w:r>
+      <w:r>
+        <w:rPr>
+          <w:i/>
+        </w:rPr>
+        <w:t>.</w:t>
+      </w:r>
+    </w:p>
+    <w:p/>
+    <w:p/>
+    <w:p>
+      <w:r>
+        <w:t xml:space="preserve">No DR vs DR; 90% Sensitivity, 91% Specificity and 90% Accuracy with same search method and fusion strategy but different energy </w:t>
+      </w:r>
       <w:bookmarkStart w:id="0" w:name="_GoBack"/>
       <w:bookmarkEnd w:id="0"/>
+      <w:r>
+        <w:t xml:space="preserve">function which is Sensitivity. </w:t>
+      </w:r>
     </w:p>
     <w:sectPr>
       <w:pgSz w:w="11900" w:h="16840"/>

</xml_diff>